<commit_message>
Solve Issues, ready for first test run
</commit_message>
<xml_diff>
--- a/docs/Protocol_3.docx
+++ b/docs/Protocol_3.docx
@@ -3,14 +3,144 @@
 <w:document xmlns:wpc="http://schemas.microsoft.com/office/word/2010/wordprocessingCanvas" xmlns:cx="http://schemas.microsoft.com/office/drawing/2014/chartex" xmlns:cx1="http://schemas.microsoft.com/office/drawing/2015/9/8/chartex" xmlns:cx2="http://schemas.microsoft.com/office/drawing/2015/10/21/chartex" xmlns:cx3="http://schemas.microsoft.com/office/drawing/2016/5/9/chartex" xmlns:cx4="http://schemas.microsoft.com/office/drawing/2016/5/10/chartex" xmlns:cx5="http://schemas.microsoft.com/office/drawing/2016/5/11/chartex" xmlns:cx6="http://schemas.microsoft.com/office/drawing/2016/5/12/chartex" xmlns:cx7="http://schemas.microsoft.com/office/drawing/2016/5/13/chartex" xmlns:cx8="http://schemas.microsoft.com/office/drawing/2016/5/14/chartex" xmlns:mc="http://schemas.openxmlformats.org/markup-compatibility/2006" xmlns:aink="http://schemas.microsoft.com/office/drawing/2016/ink" xmlns:am3d="http://schemas.microsoft.com/office/drawing/2017/model3d" xmlns:o="urn:schemas-microsoft-com:office:office" xmlns:r="http://schemas.openxmlformats.org/officeDocument/2006/relationships" xmlns:m="http://schemas.openxmlformats.org/officeDocument/2006/math" xmlns:v="urn:schemas-microsoft-com:vml" xmlns:wp14="http://schemas.microsoft.com/office/word/2010/wordprocessingDrawing" xmlns:wp="http://schemas.openxmlformats.org/drawingml/2006/wordprocessingDrawing" xmlns:w10="urn:schemas-microsoft-com:office:word" xmlns:w="http://schemas.openxmlformats.org/wordprocessingml/2006/main" xmlns:w14="http://schemas.microsoft.com/office/word/2010/wordml" xmlns:w15="http://schemas.microsoft.com/office/word/2012/wordml" xmlns:w16cid="http://schemas.microsoft.com/office/word/2016/wordml/cid" xmlns:w16se="http://schemas.microsoft.com/office/word/2015/wordml/symex" xmlns:wpg="http://schemas.microsoft.com/office/word/2010/wordprocessingGroup" xmlns:wpi="http://schemas.microsoft.com/office/word/2010/wordprocessingInk" xmlns:wne="http://schemas.microsoft.com/office/word/2006/wordml" xmlns:wps="http://schemas.microsoft.com/office/word/2010/wordprocessingShape" mc:Ignorable="w14 w15 w16se w16cid wp14">
   <w:body>
     <w:p>
-      <w:r>
-        <w:t>3. Intermediate Meeting:</w:t>
-      </w:r>
-    </w:p>
-    <w:p/>
-    <w:p>
-      <w:r>
-        <w:t>Status Report:</w:t>
+      <w:pPr>
+        <w:pStyle w:val="berschrift2"/>
+        <w:rPr>
+          <w:lang w:val="en-US"/>
+        </w:rPr>
+      </w:pPr>
+      <w:r>
+        <w:rPr>
+          <w:lang w:val="en-US"/>
+        </w:rPr>
+        <w:t xml:space="preserve">Protocol </w:t>
+      </w:r>
+      <w:r>
+        <w:rPr>
+          <w:lang w:val="en-US"/>
+        </w:rPr>
+        <w:t>3</w:t>
+      </w:r>
+      <w:r>
+        <w:rPr>
+          <w:lang w:val="en-US"/>
+        </w:rPr>
+        <w:t>. Intermediate Meeting</w:t>
+      </w:r>
+      <w:r>
+        <w:rPr>
+          <w:lang w:val="en-US"/>
+        </w:rPr>
+        <w:t xml:space="preserve"> Master Thesis</w:t>
+      </w:r>
+      <w:r>
+        <w:rPr>
+          <w:lang w:val="en-US"/>
+        </w:rPr>
+        <w:t>, 03</w:t>
+      </w:r>
+      <w:r>
+        <w:rPr>
+          <w:lang w:val="en-US"/>
+        </w:rPr>
+        <w:t>.0</w:t>
+      </w:r>
+      <w:r>
+        <w:rPr>
+          <w:lang w:val="en-US"/>
+        </w:rPr>
+        <w:t>5</w:t>
+      </w:r>
+      <w:r>
+        <w:rPr>
+          <w:lang w:val="en-US"/>
+        </w:rPr>
+        <w:t>.2019</w:t>
+      </w:r>
+    </w:p>
+    <w:p>
+      <w:pPr>
+        <w:rPr>
+          <w:rStyle w:val="Fett"/>
+          <w:b w:val="0"/>
+          <w:i/>
+          <w:lang w:val="en-US"/>
+        </w:rPr>
+      </w:pPr>
+      <w:r>
+        <w:rPr>
+          <w:rStyle w:val="Fett"/>
+          <w:i/>
+          <w:lang w:val="en-US"/>
+        </w:rPr>
+        <w:t>Participants</w:t>
+      </w:r>
+      <w:r>
+        <w:rPr>
+          <w:rStyle w:val="Fett"/>
+          <w:i/>
+          <w:lang w:val="en-US"/>
+        </w:rPr>
+        <w:t xml:space="preserve">: Prof. Daniel </w:t>
+      </w:r>
+      <w:proofErr w:type="spellStart"/>
+      <w:r>
+        <w:rPr>
+          <w:rStyle w:val="Fett"/>
+          <w:i/>
+          <w:lang w:val="en-US"/>
+        </w:rPr>
+        <w:t>Farinotti</w:t>
+      </w:r>
+      <w:proofErr w:type="spellEnd"/>
+      <w:r>
+        <w:rPr>
+          <w:rStyle w:val="Fett"/>
+          <w:i/>
+          <w:lang w:val="en-US"/>
+        </w:rPr>
+        <w:t xml:space="preserve">, Johannes </w:t>
+      </w:r>
+      <w:proofErr w:type="spellStart"/>
+      <w:r>
+        <w:rPr>
+          <w:rStyle w:val="Fett"/>
+          <w:i/>
+          <w:lang w:val="en-US"/>
+        </w:rPr>
+        <w:t>Landmann</w:t>
+      </w:r>
+      <w:proofErr w:type="spellEnd"/>
+      <w:r>
+        <w:rPr>
+          <w:rStyle w:val="Fett"/>
+          <w:i/>
+          <w:lang w:val="en-US"/>
+        </w:rPr>
+        <w:t>, Lea Geibel</w:t>
+      </w:r>
+    </w:p>
+    <w:p>
+      <w:pPr>
+        <w:rPr>
+          <w:lang w:val="en-US"/>
+        </w:rPr>
+      </w:pPr>
+    </w:p>
+    <w:p>
+      <w:pPr>
+        <w:rPr>
+          <w:b/>
+          <w:bCs/>
+          <w:lang w:val="en-US"/>
+        </w:rPr>
+      </w:pPr>
+      <w:r>
+        <w:rPr>
+          <w:rStyle w:val="Fett"/>
+          <w:lang w:val="en-US"/>
+        </w:rPr>
+        <w:t>Presenting status of work/ Discussion:</w:t>
       </w:r>
     </w:p>
     <w:p>
@@ -78,6 +208,12 @@
         </w:rPr>
         <w:t>Otsu</w:t>
       </w:r>
+      <w:r>
+        <w:rPr>
+          <w:lang w:val="en-US"/>
+        </w:rPr>
+        <w:t xml:space="preserve"> Thresholding after ASMAG</w:t>
+      </w:r>
     </w:p>
     <w:p>
       <w:pPr>
@@ -94,7 +230,27 @@
         <w:rPr>
           <w:lang w:val="en-US"/>
         </w:rPr>
-        <w:t>Kathrin’s method</w:t>
+        <w:t>Kathrin</w:t>
+      </w:r>
+      <w:r>
+        <w:rPr>
+          <w:lang w:val="en-US"/>
+        </w:rPr>
+        <w:t xml:space="preserve"> </w:t>
+      </w:r>
+      <w:proofErr w:type="spellStart"/>
+      <w:r>
+        <w:rPr>
+          <w:lang w:val="en-US"/>
+        </w:rPr>
+        <w:t>Naegeli’s</w:t>
+      </w:r>
+      <w:proofErr w:type="spellEnd"/>
+      <w:r>
+        <w:rPr>
+          <w:lang w:val="en-US"/>
+        </w:rPr>
+        <w:t xml:space="preserve"> method</w:t>
       </w:r>
     </w:p>
     <w:p>
@@ -112,7 +268,33 @@
         <w:rPr>
           <w:lang w:val="en-US"/>
         </w:rPr>
-        <w:t>Improved version of Kathrin’s method:</w:t>
+        <w:t>Improved version of Kathrin</w:t>
+      </w:r>
+      <w:r>
+        <w:rPr>
+          <w:lang w:val="en-US"/>
+        </w:rPr>
+        <w:t xml:space="preserve"> </w:t>
+      </w:r>
+      <w:proofErr w:type="spellStart"/>
+      <w:r>
+        <w:rPr>
+          <w:lang w:val="en-US"/>
+        </w:rPr>
+        <w:t>Naegeli</w:t>
+      </w:r>
+      <w:r>
+        <w:rPr>
+          <w:lang w:val="en-US"/>
+        </w:rPr>
+        <w:t>’s</w:t>
+      </w:r>
+      <w:proofErr w:type="spellEnd"/>
+      <w:r>
+        <w:rPr>
+          <w:lang w:val="en-US"/>
+        </w:rPr>
+        <w:t xml:space="preserve"> method:</w:t>
       </w:r>
     </w:p>
     <w:p>
@@ -132,14 +314,12 @@
         </w:rPr>
         <w:t xml:space="preserve">Iteration for SLA </w:t>
       </w:r>
-      <w:proofErr w:type="spellStart"/>
-      <w:r>
-        <w:rPr>
-          <w:lang w:val="en-US"/>
-        </w:rPr>
-        <w:t>estimateion</w:t>
-      </w:r>
-      <w:proofErr w:type="spellEnd"/>
+      <w:r>
+        <w:rPr>
+          <w:lang w:val="en-US"/>
+        </w:rPr>
+        <w:t>estimate</w:t>
+      </w:r>
       <w:r>
         <w:rPr>
           <w:lang w:val="en-US"/>
@@ -181,6 +361,12 @@
           <w:lang w:val="en-US"/>
         </w:rPr>
         <w:t>20 Meter elevation-albedo profile, we use iterative method to find local maximum</w:t>
+      </w:r>
+      <w:r>
+        <w:rPr>
+          <w:lang w:val="en-US"/>
+        </w:rPr>
+        <w:t xml:space="preserve"> </w:t>
       </w:r>
     </w:p>
     <w:p>
@@ -227,7 +413,79 @@
         <w:rPr>
           <w:lang w:val="en-US"/>
         </w:rPr>
-        <w:t>For determining critical radius, we fit a step function onto 20 M Elevation-Albedo profile and take R-Value as a measure for size of radius.</w:t>
+        <w:t>For determining</w:t>
+      </w:r>
+      <w:r>
+        <w:rPr>
+          <w:lang w:val="en-US"/>
+        </w:rPr>
+        <w:t xml:space="preserve"> the</w:t>
+      </w:r>
+      <w:r>
+        <w:rPr>
+          <w:lang w:val="en-US"/>
+        </w:rPr>
+        <w:t xml:space="preserve"> critical radius, we fit a step function onto </w:t>
+      </w:r>
+      <w:r>
+        <w:rPr>
+          <w:lang w:val="en-US"/>
+        </w:rPr>
+        <w:t>the 20m</w:t>
+      </w:r>
+      <w:r>
+        <w:rPr>
+          <w:lang w:val="en-US"/>
+        </w:rPr>
+        <w:t xml:space="preserve"> Elevation-Albedo profile and take R</w:t>
+      </w:r>
+      <w:r>
+        <w:rPr>
+          <w:lang w:val="en-US"/>
+        </w:rPr>
+        <w:t>-Squared</w:t>
+      </w:r>
+      <w:r>
+        <w:rPr>
+          <w:lang w:val="en-US"/>
+        </w:rPr>
+        <w:t xml:space="preserve">-Value </w:t>
+      </w:r>
+      <w:r>
+        <w:rPr>
+          <w:lang w:val="en-US"/>
+        </w:rPr>
+        <w:t xml:space="preserve">(goodness of fit) </w:t>
+      </w:r>
+      <w:r>
+        <w:rPr>
+          <w:lang w:val="en-US"/>
+        </w:rPr>
+        <w:t xml:space="preserve">as a measure for </w:t>
+      </w:r>
+      <w:r>
+        <w:rPr>
+          <w:lang w:val="en-US"/>
+        </w:rPr>
+        <w:t xml:space="preserve">the </w:t>
+      </w:r>
+      <w:r>
+        <w:rPr>
+          <w:lang w:val="en-US"/>
+        </w:rPr>
+        <w:t xml:space="preserve">size of </w:t>
+      </w:r>
+      <w:r>
+        <w:rPr>
+          <w:lang w:val="en-US"/>
+        </w:rPr>
+        <w:t xml:space="preserve">the critical </w:t>
+      </w:r>
+      <w:r>
+        <w:rPr>
+          <w:lang w:val="en-US"/>
+        </w:rPr>
+        <w:t>radius.</w:t>
       </w:r>
     </w:p>
     <w:p>
@@ -242,7 +500,19 @@
         <w:rPr>
           <w:lang w:val="en-US"/>
         </w:rPr>
-        <w:t xml:space="preserve">For R-Value &lt; 0, we use the maximal elevation distance between SLA and highest or lowest snow-covered pixel as </w:t>
+        <w:t xml:space="preserve">For R-Value </w:t>
+      </w:r>
+      <w:r>
+        <w:rPr>
+          <w:lang w:val="en-US"/>
+        </w:rPr>
+        <w:t>smaller than</w:t>
+      </w:r>
+      <w:r>
+        <w:rPr>
+          <w:lang w:val="en-US"/>
+        </w:rPr>
+        <w:t xml:space="preserve"> 0, we use the maximal elevation distance between SLA and highest or lowest snow-covered pixel as </w:t>
       </w:r>
       <w:proofErr w:type="spellStart"/>
       <w:r>
@@ -288,17 +558,14 @@
     </w:p>
     <w:p>
       <w:pPr>
-        <w:pStyle w:val="Listenabsatz"/>
-        <w:numPr>
-          <w:ilvl w:val="0"/>
-          <w:numId w:val="1"/>
-        </w:numPr>
-        <w:rPr>
-          <w:lang w:val="en-US"/>
-        </w:rPr>
-      </w:pPr>
-      <w:r>
-        <w:rPr>
+        <w:rPr>
+          <w:b/>
+          <w:lang w:val="en-US"/>
+        </w:rPr>
+      </w:pPr>
+      <w:r>
+        <w:rPr>
+          <w:b/>
           <w:lang w:val="en-US"/>
         </w:rPr>
         <w:t xml:space="preserve">Next steps: </w:t>
@@ -319,21 +586,13 @@
         <w:rPr>
           <w:lang w:val="en-US"/>
         </w:rPr>
-        <w:t xml:space="preserve">Get it running on </w:t>
-      </w:r>
-      <w:proofErr w:type="spellStart"/>
-      <w:r>
-        <w:rPr>
-          <w:lang w:val="en-US"/>
-        </w:rPr>
-        <w:t>Vierzack</w:t>
-      </w:r>
-      <w:proofErr w:type="spellEnd"/>
-      <w:r>
-        <w:rPr>
-          <w:lang w:val="en-US"/>
-        </w:rPr>
-        <w:t xml:space="preserve"> for all data: need estimate for run-time and produced data amounts</w:t>
+        <w:t>Clean up program style, improve some structures</w:t>
+      </w:r>
+      <w:r>
+        <w:rPr>
+          <w:lang w:val="en-US"/>
+        </w:rPr>
+        <w:t>, implement Crampon and OGGM properly into program structure</w:t>
       </w:r>
     </w:p>
     <w:p>
@@ -351,7 +610,45 @@
         <w:rPr>
           <w:lang w:val="en-US"/>
         </w:rPr>
-        <w:t>Write documentation</w:t>
+        <w:t xml:space="preserve">Get </w:t>
+      </w:r>
+      <w:r>
+        <w:rPr>
+          <w:lang w:val="en-US"/>
+        </w:rPr>
+        <w:t>program</w:t>
+      </w:r>
+      <w:r>
+        <w:rPr>
+          <w:lang w:val="en-US"/>
+        </w:rPr>
+        <w:t xml:space="preserve"> running on </w:t>
+      </w:r>
+      <w:proofErr w:type="spellStart"/>
+      <w:r>
+        <w:rPr>
+          <w:lang w:val="en-US"/>
+        </w:rPr>
+        <w:t>Vierzack</w:t>
+      </w:r>
+      <w:proofErr w:type="spellEnd"/>
+      <w:r>
+        <w:rPr>
+          <w:lang w:val="en-US"/>
+        </w:rPr>
+        <w:t xml:space="preserve"> for all data: </w:t>
+      </w:r>
+      <w:r>
+        <w:rPr>
+          <w:lang w:val="en-US"/>
+        </w:rPr>
+        <w:t>potentially some issues with a clean installation on a Linux-machine after developing tool in Windows. N</w:t>
+      </w:r>
+      <w:r>
+        <w:rPr>
+          <w:lang w:val="en-US"/>
+        </w:rPr>
+        <w:t>eed estimate for run-time and produced data amounts</w:t>
       </w:r>
     </w:p>
     <w:p>
@@ -369,7 +666,37 @@
         <w:rPr>
           <w:lang w:val="en-US"/>
         </w:rPr>
-        <w:t xml:space="preserve">Create validation dataset. </w:t>
+        <w:t>Write documentation</w:t>
+      </w:r>
+    </w:p>
+    <w:p>
+      <w:pPr>
+        <w:pStyle w:val="Listenabsatz"/>
+        <w:numPr>
+          <w:ilvl w:val="1"/>
+          <w:numId w:val="1"/>
+        </w:numPr>
+        <w:rPr>
+          <w:lang w:val="en-US"/>
+        </w:rPr>
+      </w:pPr>
+      <w:r>
+        <w:rPr>
+          <w:lang w:val="en-US"/>
+        </w:rPr>
+        <w:t>Create validation dataset</w:t>
+      </w:r>
+      <w:r>
+        <w:rPr>
+          <w:lang w:val="en-US"/>
+        </w:rPr>
+        <w:t>:</w:t>
+      </w:r>
+      <w:r>
+        <w:rPr>
+          <w:lang w:val="en-US"/>
+        </w:rPr>
+        <w:t xml:space="preserve"> </w:t>
       </w:r>
     </w:p>
     <w:p>
@@ -387,21 +714,51 @@
         <w:rPr>
           <w:lang w:val="en-US"/>
         </w:rPr>
-        <w:t xml:space="preserve">Questions: What do I </w:t>
-      </w:r>
-      <w:proofErr w:type="spellStart"/>
-      <w:r>
-        <w:rPr>
-          <w:lang w:val="en-US"/>
-        </w:rPr>
-        <w:t>wanna</w:t>
-      </w:r>
-      <w:proofErr w:type="spellEnd"/>
-      <w:r>
-        <w:rPr>
-          <w:lang w:val="en-US"/>
-        </w:rPr>
-        <w:t xml:space="preserve"> validate? SLA or snow cover?</w:t>
+        <w:t xml:space="preserve">Question: What do </w:t>
+      </w:r>
+      <w:r>
+        <w:rPr>
+          <w:lang w:val="en-US"/>
+        </w:rPr>
+        <w:t>we</w:t>
+      </w:r>
+      <w:r>
+        <w:rPr>
+          <w:lang w:val="en-US"/>
+        </w:rPr>
+        <w:t xml:space="preserve"> wan</w:t>
+      </w:r>
+      <w:r>
+        <w:rPr>
+          <w:lang w:val="en-US"/>
+        </w:rPr>
+        <w:t>t to</w:t>
+      </w:r>
+      <w:r>
+        <w:rPr>
+          <w:lang w:val="en-US"/>
+        </w:rPr>
+        <w:t xml:space="preserve"> validate? SLA or snow </w:t>
+      </w:r>
+      <w:proofErr w:type="gramStart"/>
+      <w:r>
+        <w:rPr>
+          <w:lang w:val="en-US"/>
+        </w:rPr>
+        <w:t>cover</w:t>
+      </w:r>
+      <w:r>
+        <w:rPr>
+          <w:lang w:val="en-US"/>
+        </w:rPr>
+        <w:t>?/</w:t>
+      </w:r>
+      <w:proofErr w:type="gramEnd"/>
+      <w:r>
+        <w:rPr>
+          <w:lang w:val="en-US"/>
+        </w:rPr>
+        <w:t xml:space="preserve"> How accurate will can the validation dataset be?</w:t>
       </w:r>
     </w:p>
     <w:p>
@@ -419,40 +776,22 @@
         <w:rPr>
           <w:lang w:val="en-US"/>
         </w:rPr>
-        <w:t>Methods designed to map snow cover, only SLA determination by ASMAG gives good SLA estimate, other SLA are more of an estimated “</w:t>
-      </w:r>
-      <w:proofErr w:type="spellStart"/>
-      <w:r>
-        <w:rPr>
-          <w:lang w:val="en-US"/>
-        </w:rPr>
-        <w:t>Hilfsgröße</w:t>
-      </w:r>
-      <w:proofErr w:type="spellEnd"/>
-      <w:r>
-        <w:rPr>
-          <w:lang w:val="en-US"/>
-        </w:rPr>
-        <w:t xml:space="preserve">” to create a good snow cover map </w:t>
-      </w:r>
-      <w:r>
-        <w:rPr>
-          <w:lang w:val="en-US"/>
-        </w:rPr>
-        <w:sym w:font="Wingdings" w:char="F0E0"/>
-      </w:r>
-      <w:r>
-        <w:rPr>
-          <w:lang w:val="en-US"/>
-        </w:rPr>
-        <w:t xml:space="preserve"> if we want a reliable SLA that we can compare, we should create all SLA with ASMAG snow cover to SLA method</w:t>
+        <w:t>Task: Finding a good balance between the spatial accuracy of data and the</w:t>
+      </w:r>
+      <w:bookmarkStart w:id="0" w:name="_GoBack"/>
+      <w:bookmarkEnd w:id="0"/>
+      <w:r>
+        <w:rPr>
+          <w:lang w:val="en-US"/>
+        </w:rPr>
+        <w:t xml:space="preserve"> amount of glaciers with any SLA data</w:t>
       </w:r>
     </w:p>
     <w:p>
       <w:pPr>
         <w:pStyle w:val="Listenabsatz"/>
         <w:numPr>
-          <w:ilvl w:val="0"/>
+          <w:ilvl w:val="2"/>
           <w:numId w:val="1"/>
         </w:numPr>
         <w:rPr>
@@ -463,10 +802,15 @@
         <w:rPr>
           <w:lang w:val="en-US"/>
         </w:rPr>
-        <w:t>Others:</w:t>
-      </w:r>
-      <w:bookmarkStart w:id="0" w:name="_GoBack"/>
-      <w:bookmarkEnd w:id="0"/>
+        <w:t>Represent larger glaciers more in dataset (since they are more relevant for mass balance, therefore the correct snow cover mapping is more important), find good method to do so when creating randomized sample</w:t>
+      </w:r>
+    </w:p>
+    <w:p>
+      <w:pPr>
+        <w:rPr>
+          <w:lang w:val="en-US"/>
+        </w:rPr>
+      </w:pPr>
     </w:p>
     <w:sectPr>
       <w:pgSz w:w="11906" w:h="16838"/>
@@ -997,6 +1341,28 @@
     <w:name w:val="Normal"/>
     <w:qFormat/>
   </w:style>
+  <w:style w:type="paragraph" w:styleId="berschrift2">
+    <w:name w:val="heading 2"/>
+    <w:basedOn w:val="Standard"/>
+    <w:next w:val="Standard"/>
+    <w:link w:val="berschrift2Zchn"/>
+    <w:uiPriority w:val="9"/>
+    <w:unhideWhenUsed/>
+    <w:qFormat/>
+    <w:rsid w:val="00B253B9"/>
+    <w:pPr>
+      <w:keepNext/>
+      <w:keepLines/>
+      <w:spacing w:before="40" w:after="0"/>
+      <w:outlineLvl w:val="1"/>
+    </w:pPr>
+    <w:rPr>
+      <w:rFonts w:asciiTheme="majorHAnsi" w:eastAsiaTheme="majorEastAsia" w:hAnsiTheme="majorHAnsi" w:cstheme="majorBidi"/>
+      <w:color w:val="2F5496" w:themeColor="accent1" w:themeShade="BF"/>
+      <w:sz w:val="26"/>
+      <w:szCs w:val="26"/>
+    </w:rPr>
+  </w:style>
   <w:style w:type="character" w:default="1" w:styleId="Absatz-Standardschriftart">
     <w:name w:val="Default Paragraph Font"/>
     <w:uiPriority w:val="1"/>
@@ -1034,6 +1400,30 @@
       <w:ind w:left="720"/>
       <w:contextualSpacing/>
     </w:pPr>
+  </w:style>
+  <w:style w:type="character" w:customStyle="1" w:styleId="berschrift2Zchn">
+    <w:name w:val="Überschrift 2 Zchn"/>
+    <w:basedOn w:val="Absatz-Standardschriftart"/>
+    <w:link w:val="berschrift2"/>
+    <w:uiPriority w:val="9"/>
+    <w:rsid w:val="00B253B9"/>
+    <w:rPr>
+      <w:rFonts w:asciiTheme="majorHAnsi" w:eastAsiaTheme="majorEastAsia" w:hAnsiTheme="majorHAnsi" w:cstheme="majorBidi"/>
+      <w:color w:val="2F5496" w:themeColor="accent1" w:themeShade="BF"/>
+      <w:sz w:val="26"/>
+      <w:szCs w:val="26"/>
+    </w:rPr>
+  </w:style>
+  <w:style w:type="character" w:styleId="Fett">
+    <w:name w:val="Strong"/>
+    <w:basedOn w:val="Absatz-Standardschriftart"/>
+    <w:uiPriority w:val="22"/>
+    <w:qFormat/>
+    <w:rsid w:val="00B253B9"/>
+    <w:rPr>
+      <w:b/>
+      <w:bCs/>
+    </w:rPr>
   </w:style>
 </w:styles>
 </file>

</xml_diff>